<commit_message>
agrego links en los que me base para justificar al word
</commit_message>
<xml_diff>
--- a/TpInteg2015/justificaciones de tabla.docx
+++ b/TpInteg2015/justificaciones de tabla.docx
@@ -845,17 +845,11 @@
       </w:r>
       <w:proofErr w:type="spellStart"/>
       <w:r>
-        <w:t>de</w:t>
-      </w:r>
-      <w:r>
-        <w:t>sdecorar</w:t>
-      </w:r>
-      <w:proofErr w:type="spellEnd"/>
-      <w:r>
-        <w:t xml:space="preserve"> el componente requiere </w:t>
-      </w:r>
-      <w:r>
-        <w:t xml:space="preserve">conocer al </w:t>
+        <w:t>desdecorar</w:t>
+      </w:r>
+      <w:proofErr w:type="spellEnd"/>
+      <w:r>
+        <w:t xml:space="preserve"> el componente requiere conocer al </w:t>
       </w:r>
       <w:proofErr w:type="spellStart"/>
       <w:r>
@@ -863,10 +857,7 @@
       </w:r>
       <w:proofErr w:type="spellEnd"/>
       <w:r>
-        <w:t xml:space="preserve"> específico (la clase),</w:t>
-      </w:r>
-      <w:r>
-        <w:t xml:space="preserve"> </w:t>
+        <w:t xml:space="preserve"> específico (la clase), </w:t>
       </w:r>
       <w:r>
         <w:t xml:space="preserve"> </w:t>
@@ -991,16 +982,7 @@
           <w:sz w:val="20"/>
           <w:szCs w:val="20"/>
         </w:rPr>
-        <w:t xml:space="preserve"> m</w:t>
-      </w:r>
-      <w:r>
-        <w:rPr>
-          <w:rFonts w:ascii="Arial" w:hAnsi="Arial" w:cs="Arial"/>
-          <w:color w:val="222222"/>
-          <w:sz w:val="20"/>
-          <w:szCs w:val="20"/>
-        </w:rPr>
-        <w:t xml:space="preserve">uchos objetos chicos en lugar de uno grande, son objetos más cohesivos pero más difíciles de entender / </w:t>
+        <w:t xml:space="preserve"> muchos objetos chicos en lugar de uno grande, son objetos más cohesivos pero más difíciles de entender / </w:t>
       </w:r>
       <w:proofErr w:type="spellStart"/>
       <w:r>
@@ -1154,35 +1136,95 @@
       </w:r>
       <w:proofErr w:type="spellEnd"/>
       <w:r>
-        <w:t xml:space="preserve"> es menos mantenible</w:t>
-      </w:r>
+        <w:t xml:space="preserve"> es menos </w:t>
+      </w:r>
+      <w:proofErr w:type="spellStart"/>
+      <w:r>
+        <w:t>mantenible</w:t>
+      </w:r>
+      <w:proofErr w:type="spellEnd"/>
+      <w:r>
+        <w:t xml:space="preserve">. En cambio en el </w:t>
+      </w:r>
+      <w:proofErr w:type="spellStart"/>
+      <w:r>
+        <w:t>strategy</w:t>
+      </w:r>
+      <w:proofErr w:type="spellEnd"/>
+      <w:r>
+        <w:t xml:space="preserve"> el componente siempre sigue siendo el mismo (mantiene identidad) al utilizar diferentes </w:t>
+      </w:r>
+      <w:proofErr w:type="spellStart"/>
+      <w:r>
+        <w:t>strategies</w:t>
+      </w:r>
+      <w:proofErr w:type="spellEnd"/>
+      <w:r>
+        <w:t>.</w:t>
+      </w:r>
+    </w:p>
+    <w:p/>
+    <w:p>
+      <w:pPr>
+        <w:rPr>
+          <w:sz w:val="16"/>
+          <w:szCs w:val="16"/>
+        </w:rPr>
+      </w:pPr>
+      <w:r>
+        <w:t xml:space="preserve">Links: </w:t>
+      </w:r>
+      <w:hyperlink r:id="rId4" w:history="1">
+        <w:r>
+          <w:rPr>
+            <w:rStyle w:val="Hipervnculo"/>
+            <w:sz w:val="16"/>
+            <w:szCs w:val="16"/>
+          </w:rPr>
+          <w:t>https://docs.google.com/document/d/1Ijz8Pe-ci6bYwbxIn-VZDV1QcijDy2JuAUQtohNX0oA/edit#heading=h.7lqj3w507wvy</w:t>
+        </w:r>
+      </w:hyperlink>
+    </w:p>
+    <w:p>
+      <w:pPr>
+        <w:rPr>
+          <w:sz w:val="16"/>
+          <w:szCs w:val="16"/>
+        </w:rPr>
+      </w:pPr>
+      <w:hyperlink r:id="rId5" w:history="1">
+        <w:r>
+          <w:rPr>
+            <w:rStyle w:val="Hipervnculo"/>
+            <w:sz w:val="16"/>
+            <w:szCs w:val="16"/>
+          </w:rPr>
+          <w:t>http://ddsutn.com.ar/cursos/cursadas-anteriores/miercoles-a-la-noche-2012/seguimientoclasesmienoche2012/clase-10</w:t>
+        </w:r>
+      </w:hyperlink>
+    </w:p>
+    <w:p>
+      <w:pPr>
+        <w:rPr>
+          <w:sz w:val="16"/>
+          <w:szCs w:val="16"/>
+        </w:rPr>
+      </w:pPr>
+      <w:hyperlink r:id="rId6" w:history="1">
+        <w:r>
+          <w:rPr>
+            <w:rStyle w:val="Hipervnculo"/>
+            <w:sz w:val="16"/>
+            <w:szCs w:val="16"/>
+          </w:rPr>
+          <w:t>http://www.secyt.frba.utn.edu.ar/amfphp/services/com/ria/temp/ApuntePatterns.pdf</w:t>
+        </w:r>
+      </w:hyperlink>
+    </w:p>
+    <w:p>
       <w:bookmarkStart w:id="0" w:name="_GoBack"/>
       <w:bookmarkEnd w:id="0"/>
-      <w:r>
-        <w:t xml:space="preserve">. En cambio en el </w:t>
-      </w:r>
-      <w:proofErr w:type="spellStart"/>
-      <w:r>
-        <w:t>strategy</w:t>
-      </w:r>
-      <w:proofErr w:type="spellEnd"/>
-      <w:r>
-        <w:t xml:space="preserve"> el componente siempre sigue siendo el mismo (mantiene identidad) al utilizar diferentes </w:t>
-      </w:r>
-      <w:proofErr w:type="spellStart"/>
-      <w:r>
-        <w:t>strategies</w:t>
-      </w:r>
-      <w:proofErr w:type="spellEnd"/>
-      <w:r>
-        <w:t>.</w:t>
-      </w:r>
     </w:p>
-    <w:p/>
-    <w:p/>
-    <w:p/>
-    <w:p/>
-    <w:p/>
     <w:sectPr>
       <w:pgSz w:w="12240" w:h="15840"/>
       <w:pgMar w:top="1417" w:right="1701" w:bottom="1417" w:left="1701" w:header="708" w:footer="708" w:gutter="0"/>
@@ -1614,6 +1656,17 @@
     <w:semiHidden/>
     <w:unhideWhenUsed/>
   </w:style>
+  <w:style w:type="character" w:styleId="Hipervnculo">
+    <w:name w:val="Hyperlink"/>
+    <w:basedOn w:val="Fuentedeprrafopredeter"/>
+    <w:uiPriority w:val="99"/>
+    <w:unhideWhenUsed/>
+    <w:rsid w:val="00D879D8"/>
+    <w:rPr>
+      <w:color w:val="0563C1" w:themeColor="hyperlink"/>
+      <w:u w:val="single"/>
+    </w:rPr>
+  </w:style>
 </w:styles>
 </file>
 

</xml_diff>